<commit_message>
fizikai és logikai képek docx-be; feladatfelosztás frissítése
</commit_message>
<xml_diff>
--- a/docs/Dokumentáció.docx
+++ b/docs/Dokumentáció.docx
@@ -102,7 +102,22 @@
           <w:szCs w:val="28"/>
         </w:rPr>
         <w:br/>
-        <w:t>Erdélián Zoltán</w:t>
+      </w:r>
+      <w:proofErr w:type="spellStart"/>
+      <w:r>
+        <w:rPr>
+          <w:sz w:val="28"/>
+          <w:szCs w:val="28"/>
+        </w:rPr>
+        <w:t>Erdélián</w:t>
+      </w:r>
+      <w:proofErr w:type="spellEnd"/>
+      <w:r>
+        <w:rPr>
+          <w:sz w:val="28"/>
+          <w:szCs w:val="28"/>
+        </w:rPr>
+        <w:t xml:space="preserve"> Zoltán</w:t>
       </w:r>
       <w:r>
         <w:rPr>
@@ -110,7 +125,22 @@
           <w:szCs w:val="28"/>
         </w:rPr>
         <w:br/>
-        <w:t>Paksy Hunor</w:t>
+      </w:r>
+      <w:proofErr w:type="spellStart"/>
+      <w:r>
+        <w:rPr>
+          <w:sz w:val="28"/>
+          <w:szCs w:val="28"/>
+        </w:rPr>
+        <w:t>Paksy</w:t>
+      </w:r>
+      <w:proofErr w:type="spellEnd"/>
+      <w:r>
+        <w:rPr>
+          <w:sz w:val="28"/>
+          <w:szCs w:val="28"/>
+        </w:rPr>
+        <w:t xml:space="preserve"> Hunor</w:t>
       </w:r>
     </w:p>
     <w:p>
@@ -185,8 +215,13 @@
             <w:tcW w:w="4508" w:type="dxa"/>
           </w:tcPr>
           <w:p>
-            <w:r>
-              <w:t>Paksy Hunor</w:t>
+            <w:proofErr w:type="spellStart"/>
+            <w:r>
+              <w:t>Paksy</w:t>
+            </w:r>
+            <w:proofErr w:type="spellEnd"/>
+            <w:r>
+              <w:t xml:space="preserve"> Hunor</w:t>
             </w:r>
           </w:p>
         </w:tc>
@@ -230,8 +265,13 @@
             <w:tcW w:w="4508" w:type="dxa"/>
           </w:tcPr>
           <w:p>
-            <w:r>
-              <w:t>Paksy Hunor</w:t>
+            <w:proofErr w:type="spellStart"/>
+            <w:r>
+              <w:t>Paksy</w:t>
+            </w:r>
+            <w:proofErr w:type="spellEnd"/>
+            <w:r>
+              <w:t xml:space="preserve"> Hunor</w:t>
             </w:r>
           </w:p>
         </w:tc>
@@ -271,8 +311,13 @@
             <w:tcW w:w="4508" w:type="dxa"/>
           </w:tcPr>
           <w:p>
-            <w:r>
-              <w:t>Paksy Hunor</w:t>
+            <w:proofErr w:type="spellStart"/>
+            <w:r>
+              <w:t>Paksy</w:t>
+            </w:r>
+            <w:proofErr w:type="spellEnd"/>
+            <w:r>
+              <w:t xml:space="preserve"> Hunor</w:t>
             </w:r>
           </w:p>
         </w:tc>
@@ -294,8 +339,13 @@
             <w:tcW w:w="4508" w:type="dxa"/>
           </w:tcPr>
           <w:p>
-            <w:r>
-              <w:t>Paksy Hunor</w:t>
+            <w:proofErr w:type="spellStart"/>
+            <w:r>
+              <w:t>Paksy</w:t>
+            </w:r>
+            <w:proofErr w:type="spellEnd"/>
+            <w:r>
+              <w:t xml:space="preserve"> Hunor</w:t>
             </w:r>
           </w:p>
         </w:tc>
@@ -316,7 +366,16 @@
           <w:tcPr>
             <w:tcW w:w="4508" w:type="dxa"/>
           </w:tcPr>
-          <w:p/>
+          <w:p>
+            <w:proofErr w:type="spellStart"/>
+            <w:r>
+              <w:t>Erdélián</w:t>
+            </w:r>
+            <w:proofErr w:type="spellEnd"/>
+            <w:r>
+              <w:t xml:space="preserve"> Zoltán</w:t>
+            </w:r>
+          </w:p>
         </w:tc>
       </w:tr>
       <w:tr>
@@ -335,7 +394,16 @@
           <w:tcPr>
             <w:tcW w:w="4508" w:type="dxa"/>
           </w:tcPr>
-          <w:p/>
+          <w:p>
+            <w:proofErr w:type="spellStart"/>
+            <w:r>
+              <w:t>Erdélián</w:t>
+            </w:r>
+            <w:proofErr w:type="spellEnd"/>
+            <w:r>
+              <w:t xml:space="preserve"> Zoltán</w:t>
+            </w:r>
+          </w:p>
         </w:tc>
       </w:tr>
       <w:tr>
@@ -354,7 +422,16 @@
           <w:tcPr>
             <w:tcW w:w="4508" w:type="dxa"/>
           </w:tcPr>
-          <w:p/>
+          <w:p>
+            <w:proofErr w:type="spellStart"/>
+            <w:r>
+              <w:t>Erdélián</w:t>
+            </w:r>
+            <w:proofErr w:type="spellEnd"/>
+            <w:r>
+              <w:t xml:space="preserve"> Zoltán</w:t>
+            </w:r>
+          </w:p>
         </w:tc>
       </w:tr>
       <w:tr>
@@ -384,15 +461,24 @@
           </w:tcPr>
           <w:p>
             <w:r>
-              <w:t>Adatmodellezés és relációs adatelemzés (E-K diagram, E-K diagram leképezése, normalizálás, adattáblák leírása)</w:t>
-            </w:r>
-          </w:p>
-        </w:tc>
-        <w:tc>
-          <w:tcPr>
-            <w:tcW w:w="4508" w:type="dxa"/>
-          </w:tcPr>
-          <w:p/>
+              <w:t>Adattáblák leírása</w:t>
+            </w:r>
+          </w:p>
+        </w:tc>
+        <w:tc>
+          <w:tcPr>
+            <w:tcW w:w="4508" w:type="dxa"/>
+          </w:tcPr>
+          <w:p>
+            <w:proofErr w:type="spellStart"/>
+            <w:r>
+              <w:t>Erdélián</w:t>
+            </w:r>
+            <w:proofErr w:type="spellEnd"/>
+            <w:r>
+              <w:t xml:space="preserve"> Zoltán</w:t>
+            </w:r>
+          </w:p>
         </w:tc>
       </w:tr>
       <w:tr>
@@ -412,8 +498,13 @@
             <w:tcW w:w="4508" w:type="dxa"/>
           </w:tcPr>
           <w:p>
-            <w:r>
-              <w:t>Paksy Hunor</w:t>
+            <w:proofErr w:type="spellStart"/>
+            <w:r>
+              <w:t>Paksy</w:t>
+            </w:r>
+            <w:proofErr w:type="spellEnd"/>
+            <w:r>
+              <w:t xml:space="preserve"> Hunor</w:t>
             </w:r>
           </w:p>
         </w:tc>
@@ -437,7 +528,11 @@
           <w:tcPr>
             <w:tcW w:w="4508" w:type="dxa"/>
           </w:tcPr>
-          <w:p/>
+          <w:p>
+            <w:r>
+              <w:t>kiderül kell-e</w:t>
+            </w:r>
+          </w:p>
         </w:tc>
       </w:tr>
       <w:tr>
@@ -459,7 +554,11 @@
           <w:tcPr>
             <w:tcW w:w="4508" w:type="dxa"/>
           </w:tcPr>
-          <w:p/>
+          <w:p>
+            <w:r>
+              <w:t>kiderül kell-e</w:t>
+            </w:r>
+          </w:p>
         </w:tc>
       </w:tr>
       <w:tr>
@@ -478,7 +577,11 @@
           <w:tcPr>
             <w:tcW w:w="4508" w:type="dxa"/>
           </w:tcPr>
-          <w:p/>
+          <w:p>
+            <w:r>
+              <w:t>Csávás István</w:t>
+            </w:r>
+          </w:p>
         </w:tc>
       </w:tr>
       <w:tr>
@@ -497,7 +600,11 @@
           <w:tcPr>
             <w:tcW w:w="4508" w:type="dxa"/>
           </w:tcPr>
-          <w:p/>
+          <w:p>
+            <w:r>
+              <w:t>Csávás István</w:t>
+            </w:r>
+          </w:p>
         </w:tc>
       </w:tr>
       <w:tr>
@@ -516,7 +623,11 @@
           <w:tcPr>
             <w:tcW w:w="4508" w:type="dxa"/>
           </w:tcPr>
-          <w:p/>
+          <w:p>
+            <w:r>
+              <w:t>Csávás István</w:t>
+            </w:r>
+          </w:p>
         </w:tc>
       </w:tr>
       <w:tr>
@@ -535,8 +646,13 @@
             <w:tcW w:w="4508" w:type="dxa"/>
           </w:tcPr>
           <w:p>
-            <w:r>
-              <w:t>Paksy Hunor</w:t>
+            <w:proofErr w:type="spellStart"/>
+            <w:r>
+              <w:t>Paksy</w:t>
+            </w:r>
+            <w:proofErr w:type="spellEnd"/>
+            <w:r>
+              <w:t xml:space="preserve"> Hunor</w:t>
             </w:r>
           </w:p>
         </w:tc>
@@ -623,19 +739,283 @@
     <w:p/>
     <w:p>
       <w:pPr>
+        <w:rPr>
+          <w:rFonts w:eastAsiaTheme="majorEastAsia" w:cstheme="majorBidi"/>
+          <w:color w:val="595959" w:themeColor="text1" w:themeTint="A6"/>
+          <w:spacing w:val="15"/>
+          <w:sz w:val="28"/>
+          <w:szCs w:val="28"/>
+        </w:rPr>
+      </w:pPr>
+      <w:r>
+        <w:br w:type="page"/>
+      </w:r>
+    </w:p>
+    <w:p>
+      <w:pPr>
         <w:pStyle w:val="Alcm"/>
       </w:pPr>
       <w:r>
+        <w:lastRenderedPageBreak/>
         <w:t>Logikai adatfolyam-diagramok</w:t>
       </w:r>
     </w:p>
+    <w:p>
+      <w:r>
+        <w:rPr>
+          <w:noProof/>
+        </w:rPr>
+        <w:drawing>
+          <wp:inline distT="0" distB="0" distL="0" distR="0" wp14:anchorId="5130B0D1" wp14:editId="6C35E839">
+            <wp:extent cx="5734050" cy="5210175"/>
+            <wp:effectExtent l="0" t="0" r="0" b="9525"/>
+            <wp:docPr id="1147504843" name="Kép 1"/>
+            <wp:cNvGraphicFramePr>
+              <a:graphicFrameLocks xmlns:a="http://schemas.openxmlformats.org/drawingml/2006/main" noChangeAspect="1"/>
+            </wp:cNvGraphicFramePr>
+            <a:graphic xmlns:a="http://schemas.openxmlformats.org/drawingml/2006/main">
+              <a:graphicData uri="http://schemas.openxmlformats.org/drawingml/2006/picture">
+                <pic:pic xmlns:pic="http://schemas.openxmlformats.org/drawingml/2006/picture">
+                  <pic:nvPicPr>
+                    <pic:cNvPr id="0" name="Picture 1"/>
+                    <pic:cNvPicPr>
+                      <a:picLocks noChangeAspect="1" noChangeArrowheads="1"/>
+                    </pic:cNvPicPr>
+                  </pic:nvPicPr>
+                  <pic:blipFill>
+                    <a:blip r:embed="rId6">
+                      <a:extLst>
+                        <a:ext uri="{28A0092B-C50C-407E-A947-70E740481C1C}">
+                          <a14:useLocalDpi xmlns:a14="http://schemas.microsoft.com/office/drawing/2010/main" val="0"/>
+                        </a:ext>
+                      </a:extLst>
+                    </a:blip>
+                    <a:srcRect/>
+                    <a:stretch>
+                      <a:fillRect/>
+                    </a:stretch>
+                  </pic:blipFill>
+                  <pic:spPr bwMode="auto">
+                    <a:xfrm>
+                      <a:off x="0" y="0"/>
+                      <a:ext cx="5734050" cy="5210175"/>
+                    </a:xfrm>
+                    <a:prstGeom prst="rect">
+                      <a:avLst/>
+                    </a:prstGeom>
+                    <a:noFill/>
+                    <a:ln>
+                      <a:noFill/>
+                    </a:ln>
+                  </pic:spPr>
+                </pic:pic>
+              </a:graphicData>
+            </a:graphic>
+          </wp:inline>
+        </w:drawing>
+      </w:r>
+    </w:p>
+    <w:p>
+      <w:r>
+        <w:rPr>
+          <w:noProof/>
+        </w:rPr>
+        <w:lastRenderedPageBreak/>
+        <w:drawing>
+          <wp:inline distT="0" distB="0" distL="0" distR="0" wp14:anchorId="7DFC7543" wp14:editId="3195FE45">
+            <wp:extent cx="5724525" cy="6896100"/>
+            <wp:effectExtent l="0" t="0" r="9525" b="0"/>
+            <wp:docPr id="1628853755" name="Kép 2"/>
+            <wp:cNvGraphicFramePr>
+              <a:graphicFrameLocks xmlns:a="http://schemas.openxmlformats.org/drawingml/2006/main" noChangeAspect="1"/>
+            </wp:cNvGraphicFramePr>
+            <a:graphic xmlns:a="http://schemas.openxmlformats.org/drawingml/2006/main">
+              <a:graphicData uri="http://schemas.openxmlformats.org/drawingml/2006/picture">
+                <pic:pic xmlns:pic="http://schemas.openxmlformats.org/drawingml/2006/picture">
+                  <pic:nvPicPr>
+                    <pic:cNvPr id="0" name="Picture 2"/>
+                    <pic:cNvPicPr>
+                      <a:picLocks noChangeAspect="1" noChangeArrowheads="1"/>
+                    </pic:cNvPicPr>
+                  </pic:nvPicPr>
+                  <pic:blipFill>
+                    <a:blip r:embed="rId7">
+                      <a:extLst>
+                        <a:ext uri="{28A0092B-C50C-407E-A947-70E740481C1C}">
+                          <a14:useLocalDpi xmlns:a14="http://schemas.microsoft.com/office/drawing/2010/main" val="0"/>
+                        </a:ext>
+                      </a:extLst>
+                    </a:blip>
+                    <a:srcRect/>
+                    <a:stretch>
+                      <a:fillRect/>
+                    </a:stretch>
+                  </pic:blipFill>
+                  <pic:spPr bwMode="auto">
+                    <a:xfrm>
+                      <a:off x="0" y="0"/>
+                      <a:ext cx="5724525" cy="6896100"/>
+                    </a:xfrm>
+                    <a:prstGeom prst="rect">
+                      <a:avLst/>
+                    </a:prstGeom>
+                    <a:noFill/>
+                    <a:ln>
+                      <a:noFill/>
+                    </a:ln>
+                  </pic:spPr>
+                </pic:pic>
+              </a:graphicData>
+            </a:graphic>
+          </wp:inline>
+        </w:drawing>
+      </w:r>
+    </w:p>
+    <w:p>
+      <w:pPr>
+        <w:rPr>
+          <w:rFonts w:eastAsiaTheme="majorEastAsia" w:cstheme="majorBidi"/>
+          <w:color w:val="595959" w:themeColor="text1" w:themeTint="A6"/>
+          <w:spacing w:val="15"/>
+          <w:sz w:val="28"/>
+          <w:szCs w:val="28"/>
+        </w:rPr>
+      </w:pPr>
+      <w:r>
+        <w:br w:type="page"/>
+      </w:r>
+    </w:p>
+    <w:p>
+      <w:pPr>
+        <w:pStyle w:val="Alcm"/>
+      </w:pPr>
+      <w:r>
+        <w:lastRenderedPageBreak/>
+        <w:t>Fizikai adatfolyam-diagramok</w:t>
+      </w:r>
+      <w:r>
+        <w:rPr>
+          <w:noProof/>
+        </w:rPr>
+        <w:drawing>
+          <wp:inline distT="0" distB="0" distL="0" distR="0" wp14:anchorId="2796677A" wp14:editId="400C44AD">
+            <wp:extent cx="5731510" cy="5160263"/>
+            <wp:effectExtent l="0" t="0" r="2540" b="2540"/>
+            <wp:docPr id="350305954" name="Kép 3" descr="A képen szöveg, képernyőkép, diagram, Betűtípus látható&#10;&#10;Automatikusan generált leírás"/>
+            <wp:cNvGraphicFramePr>
+              <a:graphicFrameLocks xmlns:a="http://schemas.openxmlformats.org/drawingml/2006/main" noChangeAspect="1"/>
+            </wp:cNvGraphicFramePr>
+            <a:graphic xmlns:a="http://schemas.openxmlformats.org/drawingml/2006/main">
+              <a:graphicData uri="http://schemas.openxmlformats.org/drawingml/2006/picture">
+                <pic:pic xmlns:pic="http://schemas.openxmlformats.org/drawingml/2006/picture">
+                  <pic:nvPicPr>
+                    <pic:cNvPr id="350305954" name="Kép 3" descr="A képen szöveg, képernyőkép, diagram, Betűtípus látható&#10;&#10;Automatikusan generált leírás"/>
+                    <pic:cNvPicPr>
+                      <a:picLocks noChangeAspect="1" noChangeArrowheads="1"/>
+                    </pic:cNvPicPr>
+                  </pic:nvPicPr>
+                  <pic:blipFill>
+                    <a:blip r:embed="rId8">
+                      <a:extLst>
+                        <a:ext uri="{28A0092B-C50C-407E-A947-70E740481C1C}">
+                          <a14:useLocalDpi xmlns:a14="http://schemas.microsoft.com/office/drawing/2010/main" val="0"/>
+                        </a:ext>
+                      </a:extLst>
+                    </a:blip>
+                    <a:srcRect/>
+                    <a:stretch>
+                      <a:fillRect/>
+                    </a:stretch>
+                  </pic:blipFill>
+                  <pic:spPr bwMode="auto">
+                    <a:xfrm>
+                      <a:off x="0" y="0"/>
+                      <a:ext cx="5731510" cy="5160263"/>
+                    </a:xfrm>
+                    <a:prstGeom prst="rect">
+                      <a:avLst/>
+                    </a:prstGeom>
+                    <a:noFill/>
+                    <a:ln>
+                      <a:noFill/>
+                    </a:ln>
+                  </pic:spPr>
+                </pic:pic>
+              </a:graphicData>
+            </a:graphic>
+          </wp:inline>
+        </w:drawing>
+      </w:r>
+      <w:r>
+        <w:rPr>
+          <w:noProof/>
+        </w:rPr>
+        <w:lastRenderedPageBreak/>
+        <w:drawing>
+          <wp:inline distT="0" distB="0" distL="0" distR="0" wp14:anchorId="4FD34AD2" wp14:editId="2012B4E1">
+            <wp:extent cx="5724525" cy="6858000"/>
+            <wp:effectExtent l="0" t="0" r="9525" b="0"/>
+            <wp:docPr id="676028375" name="Kép 4" descr="A képen szöveg, diagram, Párhuzamos, Betűtípus látható&#10;&#10;Automatikusan generált leírás"/>
+            <wp:cNvGraphicFramePr>
+              <a:graphicFrameLocks xmlns:a="http://schemas.openxmlformats.org/drawingml/2006/main" noChangeAspect="1"/>
+            </wp:cNvGraphicFramePr>
+            <a:graphic xmlns:a="http://schemas.openxmlformats.org/drawingml/2006/main">
+              <a:graphicData uri="http://schemas.openxmlformats.org/drawingml/2006/picture">
+                <pic:pic xmlns:pic="http://schemas.openxmlformats.org/drawingml/2006/picture">
+                  <pic:nvPicPr>
+                    <pic:cNvPr id="676028375" name="Kép 4" descr="A képen szöveg, diagram, Párhuzamos, Betűtípus látható&#10;&#10;Automatikusan generált leírás"/>
+                    <pic:cNvPicPr>
+                      <a:picLocks noChangeAspect="1" noChangeArrowheads="1"/>
+                    </pic:cNvPicPr>
+                  </pic:nvPicPr>
+                  <pic:blipFill>
+                    <a:blip r:embed="rId9">
+                      <a:extLst>
+                        <a:ext uri="{28A0092B-C50C-407E-A947-70E740481C1C}">
+                          <a14:useLocalDpi xmlns:a14="http://schemas.microsoft.com/office/drawing/2010/main" val="0"/>
+                        </a:ext>
+                      </a:extLst>
+                    </a:blip>
+                    <a:srcRect/>
+                    <a:stretch>
+                      <a:fillRect/>
+                    </a:stretch>
+                  </pic:blipFill>
+                  <pic:spPr bwMode="auto">
+                    <a:xfrm>
+                      <a:off x="0" y="0"/>
+                      <a:ext cx="5724525" cy="6858000"/>
+                    </a:xfrm>
+                    <a:prstGeom prst="rect">
+                      <a:avLst/>
+                    </a:prstGeom>
+                    <a:noFill/>
+                    <a:ln>
+                      <a:noFill/>
+                    </a:ln>
+                  </pic:spPr>
+                </pic:pic>
+              </a:graphicData>
+            </a:graphic>
+          </wp:inline>
+        </w:drawing>
+      </w:r>
+    </w:p>
+    <w:p>
+      <w:pPr>
+        <w:pStyle w:val="Alcm"/>
+      </w:pPr>
+      <w:r>
+        <w:t>Egyedmodell</w:t>
+      </w:r>
+    </w:p>
     <w:p/>
     <w:p>
       <w:pPr>
         <w:pStyle w:val="Alcm"/>
       </w:pPr>
       <w:r>
-        <w:t>Fizikai adatfolyam-diagramok</w:t>
+        <w:t>E-K diagram</w:t>
       </w:r>
     </w:p>
     <w:p/>
@@ -644,34 +1024,16 @@
         <w:pStyle w:val="Alcm"/>
       </w:pPr>
       <w:r>
+        <w:t>E-K leképezése relációsémákra</w:t>
+      </w:r>
+    </w:p>
+    <w:p/>
+    <w:p>
+      <w:pPr>
+        <w:pStyle w:val="Alcm"/>
+      </w:pPr>
+      <w:r>
         <w:lastRenderedPageBreak/>
-        <w:t>Egyedmodell</w:t>
-      </w:r>
-    </w:p>
-    <w:p/>
-    <w:p>
-      <w:pPr>
-        <w:pStyle w:val="Alcm"/>
-      </w:pPr>
-      <w:r>
-        <w:t>E-K diagram</w:t>
-      </w:r>
-    </w:p>
-    <w:p/>
-    <w:p>
-      <w:pPr>
-        <w:pStyle w:val="Alcm"/>
-      </w:pPr>
-      <w:r>
-        <w:t>E-K leképezése relációsémákra</w:t>
-      </w:r>
-    </w:p>
-    <w:p/>
-    <w:p>
-      <w:pPr>
-        <w:pStyle w:val="Alcm"/>
-      </w:pPr>
-      <w:r>
         <w:t>Sémák normalizálása</w:t>
       </w:r>
     </w:p>
@@ -797,8 +1159,13 @@
       <w:r>
         <w:t>&lt;</w:t>
       </w:r>
-      <w:r>
-        <w:t xml:space="preserve">oracle adatbázis </w:t>
+      <w:proofErr w:type="spellStart"/>
+      <w:r>
+        <w:t>oracle</w:t>
+      </w:r>
+      <w:proofErr w:type="spellEnd"/>
+      <w:r>
+        <w:t xml:space="preserve"> adatbázis </w:t>
       </w:r>
       <w:r>
         <w:t>csomag</w:t>
@@ -815,9 +1182,27 @@
           <w:numId w:val="1"/>
         </w:numPr>
       </w:pPr>
-      <w:r>
-        <w:t>WebStorm, VSCode, Geany</w:t>
-      </w:r>
+      <w:proofErr w:type="spellStart"/>
+      <w:r>
+        <w:t>WebStorm</w:t>
+      </w:r>
+      <w:proofErr w:type="spellEnd"/>
+      <w:r>
+        <w:t xml:space="preserve">, </w:t>
+      </w:r>
+      <w:proofErr w:type="spellStart"/>
+      <w:r>
+        <w:t>VSCode</w:t>
+      </w:r>
+      <w:proofErr w:type="spellEnd"/>
+      <w:r>
+        <w:t xml:space="preserve">, </w:t>
+      </w:r>
+      <w:proofErr w:type="spellStart"/>
+      <w:r>
+        <w:t>Geany</w:t>
+      </w:r>
+      <w:proofErr w:type="spellEnd"/>
     </w:p>
     <w:sectPr>
       <w:pgSz w:w="11906" w:h="16838"/>

</xml_diff>